<commit_message>
added authorization for listings and reviews
</commit_message>
<xml_diff>
--- a/Major project documentation.docx
+++ b/Major project documentation.docx
@@ -1233,6 +1233,229 @@
           <w:szCs w:val="24"/>
         </w:rPr>
         <w:t xml:space="preserve">req.authenticate in routes/listing to only allow authenticated users to create listing. </w:t>
+      </w:r>
+      <w:r>
+        <w:rPr>
+          <w:sz w:val="24"/>
+          <w:szCs w:val="24"/>
+        </w:rPr>
+        <w:t xml:space="preserve">Created </w:t>
+      </w:r>
+      <w:r>
+        <w:rPr>
+          <w:sz w:val="24"/>
+          <w:szCs w:val="24"/>
+          <w:u w:val="single"/>
+        </w:rPr>
+        <w:t>middle</w:t>
+      </w:r>
+      <w:r>
+        <w:rPr>
+          <w:sz w:val="24"/>
+          <w:szCs w:val="24"/>
+          <w:u w:val="single"/>
+        </w:rPr>
+        <w:t>w</w:t>
+      </w:r>
+      <w:r>
+        <w:rPr>
+          <w:sz w:val="24"/>
+          <w:szCs w:val="24"/>
+          <w:u w:val="single"/>
+        </w:rPr>
+        <w:t>are.js</w:t>
+      </w:r>
+      <w:r>
+        <w:rPr>
+          <w:sz w:val="24"/>
+          <w:szCs w:val="24"/>
+        </w:rPr>
+        <w:t xml:space="preserve"> and wrote req. authenticate middleware</w:t>
+      </w:r>
+      <w:r>
+        <w:rPr>
+          <w:sz w:val="24"/>
+          <w:szCs w:val="24"/>
+        </w:rPr>
+        <w:t xml:space="preserve"> (isLoggedIn)</w:t>
+      </w:r>
+      <w:r>
+        <w:rPr>
+          <w:sz w:val="24"/>
+          <w:szCs w:val="24"/>
+        </w:rPr>
+        <w:t xml:space="preserve"> in it. Used in listing new route. </w:t>
+      </w:r>
+    </w:p>
+    <w:p>
+      <w:pPr>
+        <w:pStyle w:val="ListParagraph"/>
+        <w:numPr>
+          <w:ilvl w:val="0"/>
+          <w:numId w:val="1"/>
+        </w:numPr>
+        <w:rPr>
+          <w:sz w:val="24"/>
+          <w:szCs w:val="24"/>
+        </w:rPr>
+      </w:pPr>
+      <w:r>
+        <w:rPr>
+          <w:sz w:val="24"/>
+          <w:szCs w:val="24"/>
+        </w:rPr>
+        <w:t>Created Logout method using passport</w:t>
+      </w:r>
+      <w:r>
+        <w:rPr>
+          <w:sz w:val="24"/>
+          <w:szCs w:val="24"/>
+        </w:rPr>
+        <w:t xml:space="preserve"> in user.js route</w:t>
+      </w:r>
+      <w:r>
+        <w:rPr>
+          <w:sz w:val="24"/>
+          <w:szCs w:val="24"/>
+        </w:rPr>
+        <w:t xml:space="preserve">. </w:t>
+      </w:r>
+      <w:r>
+        <w:rPr>
+          <w:sz w:val="24"/>
+          <w:szCs w:val="24"/>
+        </w:rPr>
+        <w:t>Edit navbar to add sign up, login and logout. If logged in then no need to sho</w:t>
+      </w:r>
+      <w:r>
+        <w:rPr>
+          <w:sz w:val="24"/>
+          <w:szCs w:val="24"/>
+        </w:rPr>
+        <w:t>w</w:t>
+      </w:r>
+      <w:r>
+        <w:rPr>
+          <w:sz w:val="24"/>
+          <w:szCs w:val="24"/>
+        </w:rPr>
+        <w:t xml:space="preserve"> signup and login page only logout page is necessary. </w:t>
+      </w:r>
+    </w:p>
+    <w:p>
+      <w:pPr>
+        <w:pStyle w:val="ListParagraph"/>
+        <w:numPr>
+          <w:ilvl w:val="0"/>
+          <w:numId w:val="1"/>
+        </w:numPr>
+        <w:rPr>
+          <w:sz w:val="24"/>
+          <w:szCs w:val="24"/>
+        </w:rPr>
+      </w:pPr>
+      <w:r>
+        <w:rPr>
+          <w:sz w:val="24"/>
+          <w:szCs w:val="24"/>
+        </w:rPr>
+        <w:t xml:space="preserve">Automatically login after </w:t>
+      </w:r>
+      <w:r>
+        <w:rPr>
+          <w:sz w:val="24"/>
+          <w:szCs w:val="24"/>
+        </w:rPr>
+        <w:t>signup. No need to enter information twice. Used passport login method in user signup route.</w:t>
+      </w:r>
+      <w:r>
+        <w:rPr>
+          <w:sz w:val="24"/>
+          <w:szCs w:val="24"/>
+        </w:rPr>
+        <w:t xml:space="preserve"> `save </w:t>
+      </w:r>
+      <w:r>
+        <w:rPr>
+          <w:sz w:val="24"/>
+          <w:szCs w:val="24"/>
+        </w:rPr>
+        <w:t>re</w:t>
+      </w:r>
+      <w:r>
+        <w:rPr>
+          <w:sz w:val="24"/>
+          <w:szCs w:val="24"/>
+        </w:rPr>
+        <w:t xml:space="preserve">direct url` function in middlewares. </w:t>
+      </w:r>
+    </w:p>
+    <w:p>
+      <w:pPr>
+        <w:pStyle w:val="ListParagraph"/>
+        <w:numPr>
+          <w:ilvl w:val="0"/>
+          <w:numId w:val="1"/>
+        </w:numPr>
+        <w:rPr>
+          <w:sz w:val="24"/>
+          <w:szCs w:val="24"/>
+        </w:rPr>
+      </w:pPr>
+      <w:r>
+        <w:rPr>
+          <w:sz w:val="24"/>
+          <w:szCs w:val="24"/>
+        </w:rPr>
+        <w:t>Associating a</w:t>
+      </w:r>
+      <w:r>
+        <w:rPr>
+          <w:sz w:val="24"/>
+          <w:szCs w:val="24"/>
+        </w:rPr>
+        <w:t>n</w:t>
+      </w:r>
+      <w:r>
+        <w:rPr>
+          <w:sz w:val="24"/>
+          <w:szCs w:val="24"/>
+        </w:rPr>
+        <w:t xml:space="preserve"> owner to each listing. </w:t>
+      </w:r>
+      <w:r>
+        <w:rPr>
+          <w:sz w:val="24"/>
+          <w:szCs w:val="24"/>
+        </w:rPr>
+        <w:t xml:space="preserve">Added owner in index.js using map. </w:t>
+      </w:r>
+      <w:r>
+        <w:rPr>
+          <w:sz w:val="24"/>
+          <w:szCs w:val="24"/>
+        </w:rPr>
+        <w:t>Edited show.ejs as well.</w:t>
+      </w:r>
+    </w:p>
+    <w:p>
+      <w:pPr>
+        <w:pStyle w:val="ListParagraph"/>
+        <w:numPr>
+          <w:ilvl w:val="0"/>
+          <w:numId w:val="1"/>
+        </w:numPr>
+        <w:rPr>
+          <w:sz w:val="24"/>
+          <w:szCs w:val="24"/>
+        </w:rPr>
+      </w:pPr>
+      <w:r>
+        <w:rPr>
+          <w:sz w:val="24"/>
+          <w:szCs w:val="24"/>
+        </w:rPr>
+        <w:t xml:space="preserve">Created a middleware isOwner. </w:t>
       </w:r>
     </w:p>
     <w:p>

</xml_diff>